<commit_message>
Add support for code blocks and footnotes in DOCX and PDF generation. Update README.md to reflect new features and enhance example usage. Refactor PDF generation logic to include new paragraph styles and adjust formatting for better output.
</commit_message>
<xml_diff>
--- a/docx_generator/all_features.docx
+++ b/docx_generator/all_features.docx
@@ -77,6 +77,24 @@
       </w:pPr>
       <w:r>
         <w:t>This is a blockquote - ideal for citations and quotes. It appears indented and in italic style.</w:t>
+      </w:r>
+    </w:p>
+    <w:p>
+      <w:pPr>
+        <w:pStyle w:val="CodeBlock"/>
+      </w:pPr>
+      <w:r>
+        <w:t>function hello() {
+  console.log("Hello, World!");
+}</w:t>
+      </w:r>
+    </w:p>
+    <w:p>
+      <w:pPr>
+        <w:pStyle w:val="Footnote"/>
+      </w:pPr>
+      <w:r>
+        <w:t>1. This is a footnote - smaller text for references and notes.</w:t>
       </w:r>
     </w:p>
     <w:p>
@@ -675,7 +693,7 @@
         <w:pStyle w:val="ListBullet"/>
       </w:pPr>
       <w:r>
-        <w:t>Semantic styles: subtitle, caption, quote</w:t>
+        <w:t>Semantic styles: subtitle, caption, quote, code block, footnote</w:t>
       </w:r>
     </w:p>
     <w:p>
@@ -1357,6 +1375,34 @@
       <w:color w:val="404040"/>
     </w:rPr>
   </w:style>
+  <w:style w:type="paragraph" w:styleId="CodeBlock">
+    <w:name w:val="Code Block"/>
+    <w:basedOn w:val="Normal"/>
+    <w:qFormat/>
+    <w:pPr>
+      <w:spacing w:before="120" w:after="120"/>
+      <w:ind w:left="360" w:right="360"/>
+      <w:shd w:val="clear" w:fill="F5F5F5"/>
+    </w:pPr>
+    <w:rPr>
+      <w:rFonts w:ascii="Courier New" w:hAnsi="Courier New" w:cs="Courier New"/>
+      <w:sz w:val="20"/>
+      <w:szCs w:val="20"/>
+    </w:rPr>
+  </w:style>
+  <w:style w:type="paragraph" w:styleId="Footnote">
+    <w:name w:val="Footnote Text"/>
+    <w:basedOn w:val="Normal"/>
+    <w:qFormat/>
+    <w:pPr>
+      <w:spacing w:after="60"/>
+    </w:pPr>
+    <w:rPr>
+      <w:sz w:val="18"/>
+      <w:szCs w:val="18"/>
+      <w:color w:val="666666"/>
+    </w:rPr>
+  </w:style>
   <w:style w:type="paragraph" w:styleId="ListBullet">
     <w:name w:val="List Bullet"/>
     <w:basedOn w:val="Normal"/>

</xml_diff>

<commit_message>
Enhance DOCX and PDF generation by adding support for tables and emoji characters. Update README.md to reflect new features and provide examples for table usage and emoji support. Refactor document structure to accommodate tables in content and improve pagination logic for mixed content types.
</commit_message>
<xml_diff>
--- a/docx_generator/all_features.docx
+++ b/docx_generator/all_features.docx
@@ -672,6 +672,367 @@
         <w:pStyle w:val="Heading1"/>
       </w:pPr>
       <w:r>
+        <w:t>10. Tables</w:t>
+      </w:r>
+    </w:p>
+    <w:p>
+      <w:pPr>
+        <w:pStyle w:val="Heading3"/>
+      </w:pPr>
+      <w:r>
+        <w:t>Simple Table:</w:t>
+      </w:r>
+    </w:p>
+    <w:tbl>
+      <w:tblPr>
+        <w:tblW w:w="0" w:type="auto"/>
+        <w:tblBorders>
+          <w:top w:val="single" w:sz="4" w:space="0" w:color="000000"/>
+          <w:left w:val="single" w:sz="4" w:space="0" w:color="000000"/>
+          <w:bottom w:val="single" w:sz="4" w:space="0" w:color="000000"/>
+          <w:right w:val="single" w:sz="4" w:space="0" w:color="000000"/>
+          <w:insideH w:val="single" w:sz="4" w:space="0" w:color="000000"/>
+          <w:insideV w:val="single" w:sz="4" w:space="0" w:color="000000"/>
+        </w:tblBorders>
+      </w:tblPr>
+      <w:tblGrid>
+        <w:gridCol w:w="3120"/>
+        <w:gridCol w:w="3120"/>
+        <w:gridCol w:w="3120"/>
+      </w:tblGrid>
+      <w:tr>
+        <w:tc>
+          <w:tcPr>
+            <w:tcW w:w="3120" w:type="dxa"/>
+            <w:shd w:val="clear" w:fill="E0E0E0"/>
+          </w:tcPr>
+          <w:p>
+            <w:r>
+              <w:t>Name</w:t>
+            </w:r>
+          </w:p>
+        </w:tc>
+        <w:tc>
+          <w:tcPr>
+            <w:tcW w:w="3120" w:type="dxa"/>
+            <w:shd w:val="clear" w:fill="E0E0E0"/>
+          </w:tcPr>
+          <w:p>
+            <w:r>
+              <w:t>Age</w:t>
+            </w:r>
+          </w:p>
+        </w:tc>
+        <w:tc>
+          <w:tcPr>
+            <w:tcW w:w="3120" w:type="dxa"/>
+            <w:shd w:val="clear" w:fill="E0E0E0"/>
+          </w:tcPr>
+          <w:p>
+            <w:r>
+              <w:t>City</w:t>
+            </w:r>
+          </w:p>
+        </w:tc>
+      </w:tr>
+      <w:tr>
+        <w:tc>
+          <w:tcPr>
+            <w:tcW w:w="3120" w:type="dxa"/>
+          </w:tcPr>
+          <w:p>
+            <w:r>
+              <w:t>Alice</w:t>
+            </w:r>
+          </w:p>
+        </w:tc>
+        <w:tc>
+          <w:tcPr>
+            <w:tcW w:w="3120" w:type="dxa"/>
+          </w:tcPr>
+          <w:p>
+            <w:r>
+              <w:t>30</w:t>
+            </w:r>
+          </w:p>
+        </w:tc>
+        <w:tc>
+          <w:tcPr>
+            <w:tcW w:w="3120" w:type="dxa"/>
+          </w:tcPr>
+          <w:p>
+            <w:r>
+              <w:t>New York</w:t>
+            </w:r>
+          </w:p>
+        </w:tc>
+      </w:tr>
+      <w:tr>
+        <w:tc>
+          <w:tcPr>
+            <w:tcW w:w="3120" w:type="dxa"/>
+          </w:tcPr>
+          <w:p>
+            <w:r>
+              <w:t>Bob</w:t>
+            </w:r>
+          </w:p>
+        </w:tc>
+        <w:tc>
+          <w:tcPr>
+            <w:tcW w:w="3120" w:type="dxa"/>
+          </w:tcPr>
+          <w:p>
+            <w:r>
+              <w:t>25</w:t>
+            </w:r>
+          </w:p>
+        </w:tc>
+        <w:tc>
+          <w:tcPr>
+            <w:tcW w:w="3120" w:type="dxa"/>
+          </w:tcPr>
+          <w:p>
+            <w:r>
+              <w:t>Los Angeles</w:t>
+            </w:r>
+          </w:p>
+        </w:tc>
+      </w:tr>
+      <w:tr>
+        <w:tc>
+          <w:tcPr>
+            <w:tcW w:w="3120" w:type="dxa"/>
+          </w:tcPr>
+          <w:p>
+            <w:r>
+              <w:t>Charlie</w:t>
+            </w:r>
+          </w:p>
+        </w:tc>
+        <w:tc>
+          <w:tcPr>
+            <w:tcW w:w="3120" w:type="dxa"/>
+          </w:tcPr>
+          <w:p>
+            <w:r>
+              <w:t>35</w:t>
+            </w:r>
+          </w:p>
+        </w:tc>
+        <w:tc>
+          <w:tcPr>
+            <w:tcW w:w="3120" w:type="dxa"/>
+          </w:tcPr>
+          <w:p>
+            <w:r>
+              <w:t>Chicago</w:t>
+            </w:r>
+          </w:p>
+        </w:tc>
+      </w:tr>
+    </w:tbl>
+    <w:p>
+      <w:r>
+        <w:t/>
+      </w:r>
+    </w:p>
+    <w:p>
+      <w:pPr>
+        <w:pStyle w:val="Heading3"/>
+      </w:pPr>
+      <w:r>
+        <w:t>Table with Colored Cells:</w:t>
+      </w:r>
+    </w:p>
+    <w:tbl>
+      <w:tblPr>
+        <w:tblW w:w="0" w:type="auto"/>
+        <w:tblBorders>
+          <w:top w:val="single" w:sz="4" w:space="0" w:color="000000"/>
+          <w:left w:val="single" w:sz="4" w:space="0" w:color="000000"/>
+          <w:bottom w:val="single" w:sz="4" w:space="0" w:color="000000"/>
+          <w:right w:val="single" w:sz="4" w:space="0" w:color="000000"/>
+          <w:insideH w:val="single" w:sz="4" w:space="0" w:color="000000"/>
+          <w:insideV w:val="single" w:sz="4" w:space="0" w:color="000000"/>
+        </w:tblBorders>
+      </w:tblPr>
+      <w:tblGrid>
+        <w:gridCol w:w="4680"/>
+        <w:gridCol w:w="4680"/>
+      </w:tblGrid>
+      <w:tr>
+        <w:tc>
+          <w:tcPr>
+            <w:tcW w:w="4680" w:type="dxa"/>
+            <w:shd w:val="clear" w:fill="333333"/>
+          </w:tcPr>
+          <w:p>
+            <w:r>
+              <w:t>Status</w:t>
+            </w:r>
+          </w:p>
+        </w:tc>
+        <w:tc>
+          <w:tcPr>
+            <w:tcW w:w="4680" w:type="dxa"/>
+            <w:shd w:val="clear" w:fill="333333"/>
+          </w:tcPr>
+          <w:p>
+            <w:r>
+              <w:t>Count</w:t>
+            </w:r>
+          </w:p>
+        </w:tc>
+      </w:tr>
+      <w:tr>
+        <w:tc>
+          <w:tcPr>
+            <w:tcW w:w="4680" w:type="dxa"/>
+            <w:shd w:val="clear" w:fill="90EE90"/>
+          </w:tcPr>
+          <w:p>
+            <w:r>
+              <w:t>Success</w:t>
+            </w:r>
+          </w:p>
+        </w:tc>
+        <w:tc>
+          <w:tcPr>
+            <w:tcW w:w="4680" w:type="dxa"/>
+          </w:tcPr>
+          <w:p>
+            <w:pPr>
+              <w:jc w:val="right"/>
+            </w:pPr>
+            <w:r>
+              <w:t>42</w:t>
+            </w:r>
+          </w:p>
+        </w:tc>
+      </w:tr>
+      <w:tr>
+        <w:tc>
+          <w:tcPr>
+            <w:tcW w:w="4680" w:type="dxa"/>
+            <w:shd w:val="clear" w:fill="FFD700"/>
+          </w:tcPr>
+          <w:p>
+            <w:r>
+              <w:t>Warning</w:t>
+            </w:r>
+          </w:p>
+        </w:tc>
+        <w:tc>
+          <w:tcPr>
+            <w:tcW w:w="4680" w:type="dxa"/>
+          </w:tcPr>
+          <w:p>
+            <w:pPr>
+              <w:jc w:val="right"/>
+            </w:pPr>
+            <w:r>
+              <w:t>7</w:t>
+            </w:r>
+          </w:p>
+        </w:tc>
+      </w:tr>
+      <w:tr>
+        <w:tc>
+          <w:tcPr>
+            <w:tcW w:w="4680" w:type="dxa"/>
+            <w:shd w:val="clear" w:fill="FF6B6B"/>
+          </w:tcPr>
+          <w:p>
+            <w:r>
+              <w:t>Error</w:t>
+            </w:r>
+          </w:p>
+        </w:tc>
+        <w:tc>
+          <w:tcPr>
+            <w:tcW w:w="4680" w:type="dxa"/>
+          </w:tcPr>
+          <w:p>
+            <w:pPr>
+              <w:jc w:val="right"/>
+            </w:pPr>
+            <w:r>
+              <w:t>3</w:t>
+            </w:r>
+          </w:p>
+        </w:tc>
+      </w:tr>
+    </w:tbl>
+    <w:p>
+      <w:r>
+        <w:t/>
+      </w:r>
+    </w:p>
+    <w:p>
+      <w:pPr>
+        <w:pStyle w:val="Heading1"/>
+      </w:pPr>
+      <w:r>
+        <w:t>11. Emoji Support (DOCX only)</w:t>
+      </w:r>
+    </w:p>
+    <w:p>
+      <w:r>
+        <w:t>Emoji characters work in DOCX (Word handles them natively):</w:t>
+      </w:r>
+    </w:p>
+    <w:p>
+      <w:pPr>
+        <w:pStyle w:val="ListBullet"/>
+      </w:pPr>
+      <w:r>
+        <w:t>Hello World! 👋🌍</w:t>
+      </w:r>
+    </w:p>
+    <w:p>
+      <w:pPr>
+        <w:pStyle w:val="ListBullet"/>
+      </w:pPr>
+      <w:r>
+        <w:t>Status: ✅ Complete</w:t>
+      </w:r>
+    </w:p>
+    <w:p>
+      <w:pPr>
+        <w:pStyle w:val="ListBullet"/>
+      </w:pPr>
+      <w:r>
+        <w:t>Celebration! 🎉🎊🥳</w:t>
+      </w:r>
+    </w:p>
+    <w:p>
+      <w:pPr>
+        <w:pStyle w:val="ListBullet"/>
+      </w:pPr>
+      <w:r>
+        <w:t>Weather: ☀️ 🌧️ ❄️</w:t>
+      </w:r>
+    </w:p>
+    <w:p>
+      <w:pPr>
+        <w:pStyle w:val="Footnote"/>
+      </w:pPr>
+      <w:r>
+        <w:t>Note: PDF uses standard fonts without emoji support, so emoji will not render in PDF output.</w:t>
+      </w:r>
+    </w:p>
+    <w:p>
+      <w:r>
+        <w:t/>
+      </w:r>
+    </w:p>
+    <w:p>
+      <w:pPr>
+        <w:pageBreakBefore/>
+        <w:pStyle w:val="Heading1"/>
+      </w:pPr>
+      <w:r>
         <w:t>Summary</w:t>
       </w:r>
     </w:p>
@@ -742,6 +1103,22 @@
       </w:pPr>
       <w:r>
         <w:t>Page breaks</w:t>
+      </w:r>
+    </w:p>
+    <w:p>
+      <w:pPr>
+        <w:pStyle w:val="ListBullet"/>
+      </w:pPr>
+      <w:r>
+        <w:t>Tables with borders and colors</w:t>
+      </w:r>
+    </w:p>
+    <w:p>
+      <w:pPr>
+        <w:pStyle w:val="ListBullet"/>
+      </w:pPr>
+      <w:r>
+        <w:t>Emoji support (DOCX only)</w:t>
       </w:r>
     </w:p>
     <w:p>

</xml_diff>

<commit_message>
Add per-cell border control for tables (v1.2.0)
Introduce DocxCellBorders class that allows overriding table-level
borders on individual cells. Supports all four sides with custom
color, size, and style. Works in both DOCX and PDF output.

- Add DocxCellBorders with .all(), .none(), .bottom() constructors
- Add borders parameter to DocxTableCell and .text() factory
- Generate <w:tcBorders> in DOCX XML when cell borders are set
- Render cell-level borders with color/size in PDF output
- Add CellBorders type alias for format-agnostic code
- Add 26 unit tests covering model, XML generation, and output
- Update README, CHANGELOG, API docs, examples
- Bump version to 1.2.0

Closes #1
</commit_message>
<xml_diff>
--- a/docx_generator/all_features.docx
+++ b/docx_generator/all_features.docx
@@ -1,6 +1,6 @@
 
 <file path=word/document.xml><?xml version="1.0" encoding="utf-8"?>
-<w:document xmlns:w="http://schemas.openxmlformats.org/wordprocessingml/2006/main">
+<w:document xmlns:w="http://schemas.openxmlformats.org/wordprocessingml/2006/main" xmlns:r="http://schemas.openxmlformats.org/officeDocument/2006/relationships">
   <w:body>
     <w:p>
       <w:pPr>
@@ -84,9 +84,11 @@
         <w:pStyle w:val="CodeBlock"/>
       </w:pPr>
       <w:r>
-        <w:t>function hello() {
-  console.log("Hello, World!");
-}</w:t>
+        <w:t>function hello() {</w:t>
+        <w:br/>
+        <w:t xml:space="preserve">  console.log("Hello, World!");</w:t>
+        <w:br/>
+        <w:t>}</w:t>
       </w:r>
     </w:p>
     <w:p>
@@ -971,6 +973,92 @@
     </w:p>
     <w:p>
       <w:pPr>
+        <w:pStyle w:val="Heading3"/>
+      </w:pPr>
+      <w:r>
+        <w:t>Cell Borders:</w:t>
+      </w:r>
+    </w:p>
+    <w:tbl>
+      <w:tblPr>
+        <w:tblW w:w="0" w:type="auto"/>
+        <w:tblBorders>
+          <w:top w:val="single" w:sz="4" w:space="0" w:color="000000"/>
+          <w:left w:val="single" w:sz="4" w:space="0" w:color="000000"/>
+          <w:bottom w:val="single" w:sz="4" w:space="0" w:color="000000"/>
+          <w:right w:val="single" w:sz="4" w:space="0" w:color="000000"/>
+          <w:insideH w:val="single" w:sz="4" w:space="0" w:color="000000"/>
+          <w:insideV w:val="single" w:sz="4" w:space="0" w:color="000000"/>
+        </w:tblBorders>
+      </w:tblPr>
+      <w:tblGrid>
+        <w:gridCol w:w="4680"/>
+        <w:gridCol w:w="4680"/>
+      </w:tblGrid>
+      <w:tr>
+        <w:tc>
+          <w:tcPr>
+            <w:tcW w:w="4680" w:type="dxa"/>
+          </w:tcPr>
+          <w:p>
+            <w:r>
+              <w:t>Default borders</w:t>
+            </w:r>
+          </w:p>
+        </w:tc>
+        <w:tc>
+          <w:tcPr>
+            <w:tcW w:w="4680" w:type="dxa"/>
+            <w:tcBorders>
+              <w:top w:val="single" w:sz="4" w:space="0" w:color="000000"/>
+              <w:left w:val="single" w:sz="4" w:space="0" w:color="000000"/>
+              <w:bottom w:val="single" w:sz="4" w:space="0" w:color="000000"/>
+              <w:right w:val="single" w:sz="4" w:space="0" w:color="000000"/>
+            </w:tcBorders>
+          </w:tcPr>
+          <w:p>
+            <w:r>
+              <w:t>Red borders</w:t>
+            </w:r>
+          </w:p>
+        </w:tc>
+      </w:tr>
+      <w:tr>
+        <w:tc>
+          <w:tcPr>
+            <w:tcW w:w="4680" w:type="dxa"/>
+            <w:tcBorders>
+              <w:top w:val="nil"/>
+              <w:left w:val="nil"/>
+              <w:bottom w:val="single" w:sz="4" w:space="0" w:color="000000"/>
+              <w:right w:val="nil"/>
+            </w:tcBorders>
+          </w:tcPr>
+          <w:p>
+            <w:r>
+              <w:t>Bottom only</w:t>
+            </w:r>
+          </w:p>
+        </w:tc>
+        <w:tc>
+          <w:tcPr>
+            <w:tcW w:w="4680" w:type="dxa"/>
+          </w:tcPr>
+          <w:p>
+            <w:r>
+              <w:t>No borders</w:t>
+            </w:r>
+          </w:p>
+        </w:tc>
+      </w:tr>
+    </w:tbl>
+    <w:p>
+      <w:r>
+        <w:t/>
+      </w:r>
+    </w:p>
+    <w:p>
+      <w:pPr>
         <w:pStyle w:val="Heading1"/>
       </w:pPr>
       <w:r>
@@ -1111,6 +1199,14 @@
       </w:pPr>
       <w:r>
         <w:t>Tables with borders and colors</w:t>
+      </w:r>
+    </w:p>
+    <w:p>
+      <w:pPr>
+        <w:pStyle w:val="ListBullet"/>
+      </w:pPr>
+      <w:r>
+        <w:t>Per-cell border control</w:t>
       </w:r>
     </w:p>
     <w:p>
@@ -1786,6 +1882,7 @@
     <w:qFormat/>
     <w:pPr>
       <w:numPr>
+        <w:ilvl w:val="0"/>
         <w:numId w:val="1"/>
       </w:numPr>
     </w:pPr>
@@ -1796,6 +1893,7 @@
     <w:qFormat/>
     <w:pPr>
       <w:numPr>
+        <w:ilvl w:val="0"/>
         <w:numId w:val="2"/>
       </w:numPr>
     </w:pPr>
@@ -1806,6 +1904,7 @@
     <w:qFormat/>
     <w:pPr>
       <w:numPr>
+        <w:ilvl w:val="0"/>
         <w:numId w:val="3"/>
       </w:numPr>
     </w:pPr>
@@ -1816,6 +1915,7 @@
     <w:qFormat/>
     <w:pPr>
       <w:numPr>
+        <w:ilvl w:val="0"/>
         <w:numId w:val="4"/>
       </w:numPr>
     </w:pPr>
@@ -1826,6 +1926,7 @@
     <w:qFormat/>
     <w:pPr>
       <w:numPr>
+        <w:ilvl w:val="0"/>
         <w:numId w:val="5"/>
       </w:numPr>
     </w:pPr>

</xml_diff>